<commit_message>
LDAP Client Linux finish
</commit_message>
<xml_diff>
--- a/OpenLDAPProtokoll.docx
+++ b/OpenLDAPProtokoll.docx
@@ -3,13 +3,15 @@
 <w:document xmlns:wpc="http://schemas.microsoft.com/office/word/2010/wordprocessingCanvas" xmlns:mo="http://schemas.microsoft.com/office/mac/office/2008/main" xmlns:mc="http://schemas.openxmlformats.org/markup-compatibility/2006" xmlns:mv="urn:schemas-microsoft-com:mac:vml" xmlns:o="urn:schemas-microsoft-com:office:office" xmlns:r="http://schemas.openxmlformats.org/officeDocument/2006/relationships" xmlns:m="http://schemas.openxmlformats.org/officeDocument/2006/math" xmlns:v="urn:schemas-microsoft-com:vml" xmlns:wp14="http://schemas.microsoft.com/office/word/2010/wordprocessingDrawing" xmlns:wp="http://schemas.openxmlformats.org/drawingml/2006/wordprocessingDrawing" xmlns:w10="urn:schemas-microsoft-com:office:word" xmlns:w="http://schemas.openxmlformats.org/wordprocessingml/2006/main" xmlns:w14="http://schemas.microsoft.com/office/word/2010/wordml" xmlns:wpg="http://schemas.microsoft.com/office/word/2010/wordprocessingGroup" xmlns:wpi="http://schemas.microsoft.com/office/word/2010/wordprocessingInk" xmlns:wne="http://schemas.microsoft.com/office/word/2006/wordml" xmlns:wps="http://schemas.microsoft.com/office/word/2010/wordprocessingShape" mc:Ignorable="w14 wp14">
   <w:body>
     <w:p>
+      <w:proofErr w:type="spellStart"/>
       <w:r>
         <w:t>OpenLDAP</w:t>
       </w:r>
+      <w:proofErr w:type="spellEnd"/>
     </w:p>
     <w:p/>
     <w:p>
-      <w:hyperlink r:id="rId5" w:history="1">
+      <w:hyperlink r:id="rId6" w:history="1">
         <w:r>
           <w:rPr>
             <w:rStyle w:val="Link"/>
@@ -32,15 +34,67 @@
       </w:pPr>
     </w:p>
     <w:p>
-      <w:r>
-        <w:t>sudo apt-get install slapd ldap-utils</w:t>
-      </w:r>
+      <w:proofErr w:type="spellStart"/>
+      <w:r>
+        <w:t>sudo</w:t>
+      </w:r>
+      <w:proofErr w:type="spellEnd"/>
+      <w:r>
+        <w:t xml:space="preserve"> </w:t>
+      </w:r>
+      <w:proofErr w:type="spellStart"/>
+      <w:r>
+        <w:t>apt-get</w:t>
+      </w:r>
+      <w:proofErr w:type="spellEnd"/>
+      <w:r>
+        <w:t xml:space="preserve"> </w:t>
+      </w:r>
+      <w:proofErr w:type="spellStart"/>
+      <w:r>
+        <w:t>install</w:t>
+      </w:r>
+      <w:proofErr w:type="spellEnd"/>
+      <w:r>
+        <w:t xml:space="preserve"> </w:t>
+      </w:r>
+      <w:proofErr w:type="spellStart"/>
+      <w:r>
+        <w:t>slapd</w:t>
+      </w:r>
+      <w:proofErr w:type="spellEnd"/>
+      <w:r>
+        <w:t xml:space="preserve"> </w:t>
+      </w:r>
+      <w:proofErr w:type="spellStart"/>
+      <w:r>
+        <w:t>ldap-utils</w:t>
+      </w:r>
+      <w:proofErr w:type="spellEnd"/>
     </w:p>
     <w:p/>
     <w:p>
-      <w:r>
-        <w:t>sudo dpkg-reconfigure slapd</w:t>
-      </w:r>
+      <w:proofErr w:type="spellStart"/>
+      <w:r>
+        <w:t>sudo</w:t>
+      </w:r>
+      <w:proofErr w:type="spellEnd"/>
+      <w:r>
+        <w:t xml:space="preserve"> </w:t>
+      </w:r>
+      <w:proofErr w:type="spellStart"/>
+      <w:r>
+        <w:t>dpkg-reconfigure</w:t>
+      </w:r>
+      <w:proofErr w:type="spellEnd"/>
+      <w:r>
+        <w:t xml:space="preserve"> </w:t>
+      </w:r>
+      <w:proofErr w:type="spellStart"/>
+      <w:r>
+        <w:t>slapd</w:t>
+      </w:r>
+      <w:proofErr w:type="spellEnd"/>
     </w:p>
     <w:p>
       <w:pPr>
@@ -79,7 +133,7 @@
                     </pic:cNvPicPr>
                   </pic:nvPicPr>
                   <pic:blipFill>
-                    <a:blip r:embed="rId6">
+                    <a:blip r:embed="rId7">
                       <a:extLst>
                         <a:ext uri="{28A0092B-C50C-407E-A947-70E740481C1C}">
                           <a14:useLocalDpi xmlns:a14="http://schemas.microsoft.com/office/drawing/2010/main" val="0"/>
@@ -147,7 +201,7 @@
                     </pic:cNvPicPr>
                   </pic:nvPicPr>
                   <pic:blipFill>
-                    <a:blip r:embed="rId7">
+                    <a:blip r:embed="rId8">
                       <a:extLst>
                         <a:ext uri="{28A0092B-C50C-407E-A947-70E740481C1C}">
                           <a14:useLocalDpi xmlns:a14="http://schemas.microsoft.com/office/drawing/2010/main" val="0"/>
@@ -216,7 +270,7 @@
                     </pic:cNvPicPr>
                   </pic:nvPicPr>
                   <pic:blipFill>
-                    <a:blip r:embed="rId8">
+                    <a:blip r:embed="rId9">
                       <a:extLst>
                         <a:ext uri="{28A0092B-C50C-407E-A947-70E740481C1C}">
                           <a14:useLocalDpi xmlns:a14="http://schemas.microsoft.com/office/drawing/2010/main" val="0"/>
@@ -284,7 +338,7 @@
                     </pic:cNvPicPr>
                   </pic:nvPicPr>
                   <pic:blipFill>
-                    <a:blip r:embed="rId9">
+                    <a:blip r:embed="rId10">
                       <a:extLst>
                         <a:ext uri="{28A0092B-C50C-407E-A947-70E740481C1C}">
                           <a14:useLocalDpi xmlns:a14="http://schemas.microsoft.com/office/drawing/2010/main" val="0"/>
@@ -352,7 +406,7 @@
                     </pic:cNvPicPr>
                   </pic:nvPicPr>
                   <pic:blipFill>
-                    <a:blip r:embed="rId10">
+                    <a:blip r:embed="rId11">
                       <a:extLst>
                         <a:ext uri="{28A0092B-C50C-407E-A947-70E740481C1C}">
                           <a14:useLocalDpi xmlns:a14="http://schemas.microsoft.com/office/drawing/2010/main" val="0"/>
@@ -392,61 +446,300 @@
       </w:pPr>
     </w:p>
     <w:p>
-      <w:r>
-        <w:t>sudo apt-get install phpldapadmin</w:t>
-      </w:r>
-    </w:p>
-    <w:p>
-      <w:r>
-        <w:t>sudo nano /etc/</w:t>
-      </w:r>
-      <w:r>
-        <w:t>phpldapadmin/config.php</w:t>
-      </w:r>
+      <w:proofErr w:type="spellStart"/>
+      <w:r>
+        <w:t>sudo</w:t>
+      </w:r>
+      <w:proofErr w:type="spellEnd"/>
+      <w:r>
+        <w:t xml:space="preserve"> </w:t>
+      </w:r>
+      <w:proofErr w:type="spellStart"/>
+      <w:r>
+        <w:t>apt-get</w:t>
+      </w:r>
+      <w:proofErr w:type="spellEnd"/>
+      <w:r>
+        <w:t xml:space="preserve"> </w:t>
+      </w:r>
+      <w:proofErr w:type="spellStart"/>
+      <w:r>
+        <w:t>install</w:t>
+      </w:r>
+      <w:proofErr w:type="spellEnd"/>
+      <w:r>
+        <w:t xml:space="preserve"> </w:t>
+      </w:r>
+      <w:proofErr w:type="spellStart"/>
+      <w:r>
+        <w:t>phpldapadmin</w:t>
+      </w:r>
+      <w:proofErr w:type="spellEnd"/>
+    </w:p>
+    <w:p>
+      <w:proofErr w:type="spellStart"/>
+      <w:r>
+        <w:t>sudo</w:t>
+      </w:r>
+      <w:proofErr w:type="spellEnd"/>
+      <w:r>
+        <w:t xml:space="preserve"> </w:t>
+      </w:r>
+      <w:proofErr w:type="spellStart"/>
+      <w:r>
+        <w:t>nano</w:t>
+      </w:r>
+      <w:proofErr w:type="spellEnd"/>
+      <w:r>
+        <w:t xml:space="preserve"> /</w:t>
+      </w:r>
+      <w:proofErr w:type="spellStart"/>
+      <w:r>
+        <w:t>etc</w:t>
+      </w:r>
+      <w:proofErr w:type="spellEnd"/>
+      <w:r>
+        <w:t>/</w:t>
+      </w:r>
+      <w:proofErr w:type="spellStart"/>
+      <w:r>
+        <w:t>phpldapadmin</w:t>
+      </w:r>
+      <w:proofErr w:type="spellEnd"/>
+      <w:r>
+        <w:t>/</w:t>
+      </w:r>
+      <w:proofErr w:type="spellStart"/>
+      <w:r>
+        <w:t>config.php</w:t>
+      </w:r>
+      <w:proofErr w:type="spellEnd"/>
     </w:p>
     <w:p/>
     <w:p>
       <w:r>
-        <w:t>$servers-&gt;setValue('server','host','domain_nam_or_IP_address');</w:t>
-      </w:r>
-    </w:p>
-    <w:p>
-      <w:r>
-        <w:t>$servers-&gt;setValue('server','base',array('dc=</w:t>
-      </w:r>
+        <w:t>$</w:t>
+      </w:r>
+      <w:proofErr w:type="spellStart"/>
+      <w:r>
+        <w:t>servers</w:t>
+      </w:r>
+      <w:proofErr w:type="spellEnd"/>
+      <w:r>
+        <w:t>-&gt;</w:t>
+      </w:r>
+      <w:proofErr w:type="spellStart"/>
+      <w:r>
+        <w:t>setValue</w:t>
+      </w:r>
+      <w:proofErr w:type="spellEnd"/>
+      <w:r>
+        <w:t>('</w:t>
+      </w:r>
+      <w:proofErr w:type="spellStart"/>
+      <w:r>
+        <w:t>server</w:t>
+      </w:r>
+      <w:proofErr w:type="spellEnd"/>
+      <w:r>
+        <w:t>','</w:t>
+      </w:r>
+      <w:proofErr w:type="spellStart"/>
+      <w:r>
+        <w:t>host</w:t>
+      </w:r>
+      <w:proofErr w:type="spellEnd"/>
+      <w:r>
+        <w:t>','</w:t>
+      </w:r>
+      <w:proofErr w:type="spellStart"/>
+      <w:r>
+        <w:t>domain_nam_or_IP_address</w:t>
+      </w:r>
+      <w:proofErr w:type="spellEnd"/>
+      <w:r>
+        <w:t>');</w:t>
+      </w:r>
+    </w:p>
+    <w:p>
+      <w:r>
+        <w:t>$</w:t>
+      </w:r>
+      <w:proofErr w:type="spellStart"/>
+      <w:r>
+        <w:t>servers</w:t>
+      </w:r>
+      <w:proofErr w:type="spellEnd"/>
+      <w:r>
+        <w:t>-&gt;</w:t>
+      </w:r>
+      <w:proofErr w:type="spellStart"/>
+      <w:r>
+        <w:t>setValue</w:t>
+      </w:r>
+      <w:proofErr w:type="spellEnd"/>
+      <w:r>
+        <w:t>('</w:t>
+      </w:r>
+      <w:proofErr w:type="spellStart"/>
+      <w:r>
+        <w:t>server</w:t>
+      </w:r>
+      <w:proofErr w:type="spellEnd"/>
+      <w:r>
+        <w:t>','</w:t>
+      </w:r>
+      <w:proofErr w:type="spellStart"/>
+      <w:r>
+        <w:t>base</w:t>
+      </w:r>
+      <w:proofErr w:type="spellEnd"/>
+      <w:r>
+        <w:t>',</w:t>
+      </w:r>
+      <w:proofErr w:type="spellStart"/>
+      <w:r>
+        <w:t>array</w:t>
+      </w:r>
+      <w:proofErr w:type="spellEnd"/>
+      <w:r>
+        <w:t>('dc=</w:t>
+      </w:r>
+      <w:proofErr w:type="spellStart"/>
       <w:r>
         <w:t>ourtgm</w:t>
       </w:r>
       <w:r>
-        <w:t>,dc=</w:t>
-      </w:r>
+        <w:t>,dc</w:t>
+      </w:r>
+      <w:proofErr w:type="spellEnd"/>
+      <w:r>
+        <w:t>=</w:t>
+      </w:r>
+      <w:proofErr w:type="spellStart"/>
       <w:r>
         <w:t>org</w:t>
       </w:r>
+      <w:proofErr w:type="spellEnd"/>
       <w:r>
         <w:t>'));</w:t>
       </w:r>
     </w:p>
     <w:p>
       <w:r>
-        <w:t>$servers-&gt;setValue('login','bind_id','cn=admin,dc=</w:t>
-      </w:r>
+        <w:t>$</w:t>
+      </w:r>
+      <w:proofErr w:type="spellStart"/>
+      <w:r>
+        <w:t>servers</w:t>
+      </w:r>
+      <w:proofErr w:type="spellEnd"/>
+      <w:r>
+        <w:t>-&gt;</w:t>
+      </w:r>
+      <w:proofErr w:type="spellStart"/>
+      <w:r>
+        <w:t>setValue</w:t>
+      </w:r>
+      <w:proofErr w:type="spellEnd"/>
+      <w:r>
+        <w:t>('</w:t>
+      </w:r>
+      <w:proofErr w:type="spellStart"/>
+      <w:r>
+        <w:t>login</w:t>
+      </w:r>
+      <w:proofErr w:type="spellEnd"/>
+      <w:r>
+        <w:t>','bind_</w:t>
+      </w:r>
+      <w:proofErr w:type="spellStart"/>
+      <w:r>
+        <w:t>id</w:t>
+      </w:r>
+      <w:proofErr w:type="spellEnd"/>
+      <w:r>
+        <w:t>','</w:t>
+      </w:r>
+      <w:proofErr w:type="spellStart"/>
+      <w:r>
+        <w:t>cn</w:t>
+      </w:r>
+      <w:proofErr w:type="spellEnd"/>
+      <w:r>
+        <w:t>=</w:t>
+      </w:r>
+      <w:proofErr w:type="spellStart"/>
+      <w:r>
+        <w:t>admin,dc</w:t>
+      </w:r>
+      <w:proofErr w:type="spellEnd"/>
+      <w:r>
+        <w:t>=</w:t>
+      </w:r>
+      <w:proofErr w:type="spellStart"/>
       <w:r>
         <w:t>ourtgm,</w:t>
       </w:r>
       <w:r>
-        <w:t>dc=</w:t>
-      </w:r>
+        <w:t>dc</w:t>
+      </w:r>
+      <w:proofErr w:type="spellEnd"/>
+      <w:r>
+        <w:t>=</w:t>
+      </w:r>
+      <w:proofErr w:type="spellStart"/>
       <w:r>
         <w:t>org</w:t>
       </w:r>
+      <w:proofErr w:type="spellEnd"/>
       <w:r>
         <w:t>');</w:t>
       </w:r>
     </w:p>
     <w:p>
       <w:r>
-        <w:t>$config-&gt;custom-&gt;appearance['hide_template_warning'] = true;</w:t>
+        <w:t>$</w:t>
+      </w:r>
+      <w:proofErr w:type="spellStart"/>
+      <w:r>
+        <w:t>config</w:t>
+      </w:r>
+      <w:proofErr w:type="spellEnd"/>
+      <w:r>
+        <w:t>-&gt;</w:t>
+      </w:r>
+      <w:proofErr w:type="spellStart"/>
+      <w:r>
+        <w:t>custom</w:t>
+      </w:r>
+      <w:proofErr w:type="spellEnd"/>
+      <w:r>
+        <w:t>-&gt;</w:t>
+      </w:r>
+      <w:proofErr w:type="spellStart"/>
+      <w:r>
+        <w:t>appearance</w:t>
+      </w:r>
+      <w:proofErr w:type="spellEnd"/>
+      <w:r>
+        <w:t>['</w:t>
+      </w:r>
+      <w:proofErr w:type="spellStart"/>
+      <w:r>
+        <w:t>hide_template_warning</w:t>
+      </w:r>
+      <w:proofErr w:type="spellEnd"/>
+      <w:r>
+        <w:t xml:space="preserve">'] = </w:t>
+      </w:r>
+      <w:proofErr w:type="spellStart"/>
+      <w:r>
+        <w:t>true</w:t>
+      </w:r>
+      <w:proofErr w:type="spellEnd"/>
+      <w:r>
+        <w:t>;</w:t>
       </w:r>
     </w:p>
     <w:p/>
@@ -465,7 +758,27 @@
           <w:sz w:val="44"/>
           <w:szCs w:val="44"/>
         </w:rPr>
-        <w:t>Create Organizational Units</w:t>
+        <w:t xml:space="preserve">Create </w:t>
+      </w:r>
+      <w:proofErr w:type="spellStart"/>
+      <w:r>
+        <w:rPr>
+          <w:rFonts w:ascii="Times" w:hAnsi="Times" w:cs="Times"/>
+          <w:color w:val="222222"/>
+          <w:sz w:val="44"/>
+          <w:szCs w:val="44"/>
+        </w:rPr>
+        <w:t>Organizational</w:t>
+      </w:r>
+      <w:proofErr w:type="spellEnd"/>
+      <w:r>
+        <w:rPr>
+          <w:rFonts w:ascii="Times" w:hAnsi="Times" w:cs="Times"/>
+          <w:color w:val="222222"/>
+          <w:sz w:val="44"/>
+          <w:szCs w:val="44"/>
+        </w:rPr>
+        <w:t xml:space="preserve"> Units</w:t>
       </w:r>
     </w:p>
     <w:p>
@@ -474,9 +787,9 @@
           <w:noProof/>
         </w:rPr>
         <w:drawing>
-          <wp:inline distT="0" distB="0" distL="0" distR="0" wp14:anchorId="6DF017F9" wp14:editId="4435D229">
-            <wp:extent cx="5756910" cy="3194195"/>
-            <wp:effectExtent l="0" t="0" r="8890" b="6350"/>
+          <wp:inline distT="0" distB="0" distL="0" distR="0" wp14:anchorId="6DF017F9" wp14:editId="5C9EEDC6">
+            <wp:extent cx="5162794" cy="2864552"/>
+            <wp:effectExtent l="0" t="0" r="0" b="5715"/>
             <wp:docPr id="3" name="Bild 1"/>
             <wp:cNvGraphicFramePr>
               <a:graphicFrameLocks xmlns:a="http://schemas.openxmlformats.org/drawingml/2006/main" noChangeAspect="1"/>
@@ -486,62 +799,6 @@
                 <pic:pic xmlns:pic="http://schemas.openxmlformats.org/drawingml/2006/picture">
                   <pic:nvPicPr>
                     <pic:cNvPr id="0" name="Picture 1"/>
-                    <pic:cNvPicPr>
-                      <a:picLocks noChangeAspect="1" noChangeArrowheads="1"/>
-                    </pic:cNvPicPr>
-                  </pic:nvPicPr>
-                  <pic:blipFill>
-                    <a:blip r:embed="rId11">
-                      <a:extLst>
-                        <a:ext uri="{28A0092B-C50C-407E-A947-70E740481C1C}">
-                          <a14:useLocalDpi xmlns:a14="http://schemas.microsoft.com/office/drawing/2010/main" val="0"/>
-                        </a:ext>
-                      </a:extLst>
-                    </a:blip>
-                    <a:srcRect/>
-                    <a:stretch>
-                      <a:fillRect/>
-                    </a:stretch>
-                  </pic:blipFill>
-                  <pic:spPr bwMode="auto">
-                    <a:xfrm>
-                      <a:off x="0" y="0"/>
-                      <a:ext cx="5756910" cy="3194195"/>
-                    </a:xfrm>
-                    <a:prstGeom prst="rect">
-                      <a:avLst/>
-                    </a:prstGeom>
-                    <a:noFill/>
-                    <a:ln>
-                      <a:noFill/>
-                    </a:ln>
-                  </pic:spPr>
-                </pic:pic>
-              </a:graphicData>
-            </a:graphic>
-          </wp:inline>
-        </w:drawing>
-      </w:r>
-    </w:p>
-    <w:p/>
-    <w:p>
-      <w:r>
-        <w:rPr>
-          <w:noProof/>
-        </w:rPr>
-        <w:drawing>
-          <wp:inline distT="0" distB="0" distL="0" distR="0" wp14:anchorId="180764FB" wp14:editId="72EE541F">
-            <wp:extent cx="5756910" cy="1375854"/>
-            <wp:effectExtent l="0" t="0" r="8890" b="0"/>
-            <wp:docPr id="7" name="Bild 2"/>
-            <wp:cNvGraphicFramePr>
-              <a:graphicFrameLocks xmlns:a="http://schemas.openxmlformats.org/drawingml/2006/main" noChangeAspect="1"/>
-            </wp:cNvGraphicFramePr>
-            <a:graphic xmlns:a="http://schemas.openxmlformats.org/drawingml/2006/main">
-              <a:graphicData uri="http://schemas.openxmlformats.org/drawingml/2006/picture">
-                <pic:pic xmlns:pic="http://schemas.openxmlformats.org/drawingml/2006/picture">
-                  <pic:nvPicPr>
-                    <pic:cNvPr id="0" name="Picture 2"/>
                     <pic:cNvPicPr>
                       <a:picLocks noChangeAspect="1" noChangeArrowheads="1"/>
                     </pic:cNvPicPr>
@@ -562,7 +819,7 @@
                   <pic:spPr bwMode="auto">
                     <a:xfrm>
                       <a:off x="0" y="0"/>
-                      <a:ext cx="5756910" cy="1375854"/>
+                      <a:ext cx="5163221" cy="2864789"/>
                     </a:xfrm>
                     <a:prstGeom prst="rect">
                       <a:avLst/>
@@ -581,83 +838,94 @@
     </w:p>
     <w:p/>
     <w:p>
-      <w:pPr>
-        <w:rPr>
-          <w:rFonts w:ascii="Times" w:hAnsi="Times" w:cs="Times"/>
-          <w:color w:val="222222"/>
-          <w:sz w:val="44"/>
-          <w:szCs w:val="44"/>
-        </w:rPr>
-      </w:pPr>
-      <w:r>
-        <w:rPr>
-          <w:rFonts w:ascii="Times" w:hAnsi="Times" w:cs="Times"/>
-          <w:color w:val="222222"/>
-          <w:sz w:val="44"/>
-          <w:szCs w:val="44"/>
-        </w:rPr>
+      <w:r>
+        <w:rPr>
+          <w:noProof/>
+        </w:rPr>
+        <w:drawing>
+          <wp:inline distT="0" distB="0" distL="0" distR="0" wp14:anchorId="180764FB" wp14:editId="282E5E58">
+            <wp:extent cx="5148146" cy="1230365"/>
+            <wp:effectExtent l="0" t="0" r="8255" b="0"/>
+            <wp:docPr id="7" name="Bild 2"/>
+            <wp:cNvGraphicFramePr>
+              <a:graphicFrameLocks xmlns:a="http://schemas.openxmlformats.org/drawingml/2006/main" noChangeAspect="1"/>
+            </wp:cNvGraphicFramePr>
+            <a:graphic xmlns:a="http://schemas.openxmlformats.org/drawingml/2006/main">
+              <a:graphicData uri="http://schemas.openxmlformats.org/drawingml/2006/picture">
+                <pic:pic xmlns:pic="http://schemas.openxmlformats.org/drawingml/2006/picture">
+                  <pic:nvPicPr>
+                    <pic:cNvPr id="0" name="Picture 2"/>
+                    <pic:cNvPicPr>
+                      <a:picLocks noChangeAspect="1" noChangeArrowheads="1"/>
+                    </pic:cNvPicPr>
+                  </pic:nvPicPr>
+                  <pic:blipFill>
+                    <a:blip r:embed="rId13">
+                      <a:extLst>
+                        <a:ext uri="{28A0092B-C50C-407E-A947-70E740481C1C}">
+                          <a14:useLocalDpi xmlns:a14="http://schemas.microsoft.com/office/drawing/2010/main" val="0"/>
+                        </a:ext>
+                      </a:extLst>
+                    </a:blip>
+                    <a:srcRect/>
+                    <a:stretch>
+                      <a:fillRect/>
+                    </a:stretch>
+                  </pic:blipFill>
+                  <pic:spPr bwMode="auto">
+                    <a:xfrm>
+                      <a:off x="0" y="0"/>
+                      <a:ext cx="5151384" cy="1231139"/>
+                    </a:xfrm>
+                    <a:prstGeom prst="rect">
+                      <a:avLst/>
+                    </a:prstGeom>
+                    <a:noFill/>
+                    <a:ln>
+                      <a:noFill/>
+                    </a:ln>
+                  </pic:spPr>
+                </pic:pic>
+              </a:graphicData>
+            </a:graphic>
+          </wp:inline>
+        </w:drawing>
+      </w:r>
+    </w:p>
+    <w:p/>
+    <w:p>
+      <w:r>
         <w:t>Create Groups</w:t>
       </w:r>
     </w:p>
-    <w:p>
-      <w:pPr>
-        <w:rPr>
-          <w:rFonts w:ascii="Times" w:hAnsi="Times" w:cs="Times"/>
-          <w:color w:val="222222"/>
-          <w:sz w:val="44"/>
-          <w:szCs w:val="44"/>
-        </w:rPr>
-      </w:pPr>
-    </w:p>
-    <w:p>
-      <w:pPr>
-        <w:rPr>
-          <w:rFonts w:ascii="Times" w:hAnsi="Times" w:cs="Times"/>
-          <w:color w:val="222222"/>
-          <w:sz w:val="44"/>
-          <w:szCs w:val="44"/>
-        </w:rPr>
-      </w:pPr>
-      <w:r>
-        <w:rPr>
-          <w:rFonts w:ascii="Times" w:hAnsi="Times" w:cs="Times"/>
-          <w:color w:val="222222"/>
-          <w:sz w:val="44"/>
-          <w:szCs w:val="44"/>
-        </w:rPr>
-        <w:t>Confirm Password nicht erschienen</w:t>
-      </w:r>
-    </w:p>
-    <w:p>
-      <w:r>
-        <w:rPr>
-          <w:rFonts w:ascii="Times" w:hAnsi="Times" w:cs="Times"/>
-          <w:color w:val="222222"/>
-          <w:sz w:val="44"/>
-          <w:szCs w:val="44"/>
-        </w:rPr>
+    <w:p/>
+    <w:p>
+      <w:proofErr w:type="spellStart"/>
+      <w:r>
+        <w:t>Confirm</w:t>
+      </w:r>
+      <w:proofErr w:type="spellEnd"/>
+      <w:r>
+        <w:t xml:space="preserve"> Password nicht erschienen</w:t>
+      </w:r>
+    </w:p>
+    <w:p>
+      <w:r>
         <w:t xml:space="preserve">Lösung </w:t>
       </w:r>
-      <w:hyperlink r:id="rId13" w:history="1">
+      <w:hyperlink r:id="rId14" w:history="1">
         <w:r>
           <w:rPr>
             <w:rStyle w:val="Link"/>
-            <w:rFonts w:ascii="Times" w:hAnsi="Times" w:cs="Times"/>
-            <w:sz w:val="44"/>
-            <w:szCs w:val="44"/>
           </w:rPr>
           <w:t>http://stackoverflow.com/questions/20673186/getting-error-for-setting-password-feild-when-creating-generic-user-account-phpl</w:t>
         </w:r>
       </w:hyperlink>
       <w:r>
-        <w:rPr>
-          <w:rFonts w:ascii="Times" w:hAnsi="Times" w:cs="Times"/>
-          <w:color w:val="222222"/>
-          <w:sz w:val="44"/>
-          <w:szCs w:val="44"/>
-        </w:rPr>
         <w:t xml:space="preserve"> </w:t>
       </w:r>
+    </w:p>
+    <w:p>
       <w:bookmarkStart w:id="0" w:name="_GoBack"/>
       <w:bookmarkEnd w:id="0"/>
     </w:p>
@@ -892,6 +1160,18 @@
       <w:szCs w:val="18"/>
     </w:rPr>
   </w:style>
+  <w:style w:type="character" w:styleId="GesichteterLink">
+    <w:name w:val="FollowedHyperlink"/>
+    <w:basedOn w:val="Absatzstandardschriftart"/>
+    <w:uiPriority w:val="99"/>
+    <w:semiHidden/>
+    <w:unhideWhenUsed/>
+    <w:rsid w:val="00106D85"/>
+    <w:rPr>
+      <w:color w:val="800080" w:themeColor="followedHyperlink"/>
+      <w:u w:val="single"/>
+    </w:rPr>
+  </w:style>
 </w:styles>
 </file>
 
@@ -1114,6 +1394,18 @@
       <w:rFonts w:ascii="Lucida Grande" w:hAnsi="Lucida Grande" w:cs="Lucida Grande"/>
       <w:sz w:val="18"/>
       <w:szCs w:val="18"/>
+    </w:rPr>
+  </w:style>
+  <w:style w:type="character" w:styleId="GesichteterLink">
+    <w:name w:val="FollowedHyperlink"/>
+    <w:basedOn w:val="Absatzstandardschriftart"/>
+    <w:uiPriority w:val="99"/>
+    <w:semiHidden/>
+    <w:unhideWhenUsed/>
+    <w:rsid w:val="00106D85"/>
+    <w:rPr>
+      <w:color w:val="800080" w:themeColor="followedHyperlink"/>
+      <w:u w:val="single"/>
     </w:rPr>
   </w:style>
 </w:styles>
@@ -1437,4 +1729,16 @@
   </a:objectDefaults>
   <a:extraClrSchemeLst/>
 </a:theme>
+</file>
+
+<file path=customXml/item1.xml><?xml version="1.0" encoding="utf-8"?>
+<b:Sources xmlns:b="http://schemas.openxmlformats.org/officeDocument/2006/bibliography" xmlns="http://schemas.openxmlformats.org/officeDocument/2006/bibliography" SelectedStyle="/APA.XSL" StyleName="APA"/>
+</file>
+
+<file path=customXml/itemProps1.xml><?xml version="1.0" encoding="utf-8"?>
+<ds:datastoreItem xmlns:ds="http://schemas.openxmlformats.org/officeDocument/2006/customXml" ds:itemID="{967B3967-C84E-1D49-877E-FAB3E7EA7BA2}">
+  <ds:schemaRefs>
+    <ds:schemaRef ds:uri="http://schemas.openxmlformats.org/officeDocument/2006/bibliography"/>
+  </ds:schemaRefs>
+</ds:datastoreItem>
 </file>
</xml_diff>